<commit_message>
correction to lab4 write questions
</commit_message>
<xml_diff>
--- a/lab-4/Lab-4-writeup-template.docx
+++ b/lab-4/Lab-4-writeup-template.docx
@@ -97,16 +97,7 @@
     </w:p>
     <w:p>
       <w:r>
-        <w:t xml:space="preserve">Which MAC did you break into? (There is a number in marker on the back) What was </w:t>
-      </w:r>
-      <w:r>
-        <w:t>flag’s</w:t>
-      </w:r>
-      <w:r>
-        <w:t xml:space="preserve"> password</w:t>
-      </w:r>
-      <w:r>
-        <w:t>?</w:t>
+        <w:t>Which MAC did you break into? (There is a number in marker on the back) What was flag’s password?</w:t>
       </w:r>
     </w:p>
     <w:p/>
@@ -123,7 +114,13 @@
         <w:t>What was</w:t>
       </w:r>
       <w:r>
-        <w:t xml:space="preserve"> the hash of flag’s password on Linux?</w:t>
+        <w:t xml:space="preserve"> the hash of </w:t>
+      </w:r>
+      <w:r>
+        <w:t>bob</w:t>
+      </w:r>
+      <w:r>
+        <w:t>’s password on Linux?</w:t>
       </w:r>
       <w:r>
         <w:t xml:space="preserve"> </w:t>
@@ -132,7 +129,10 @@
         <w:t xml:space="preserve">What was </w:t>
       </w:r>
       <w:r>
-        <w:t>flag’s password in the Linux machine?</w:t>
+        <w:t>bob</w:t>
+      </w:r>
+      <w:r>
+        <w:t>’s password in the Linux machine?</w:t>
       </w:r>
     </w:p>
     <w:p/>

</xml_diff>